<commit_message>
Included more Food for Thought
</commit_message>
<xml_diff>
--- a/Visualization as an aid to Text Processing.docx
+++ b/Visualization as an aid to Text Processing.docx
@@ -8,6 +8,7 @@
           <w:rFonts w:asciiTheme="majorHAnsi" w:eastAsiaTheme="majorEastAsia" w:hAnsiTheme="majorHAnsi" w:cstheme="majorBidi"/>
           <w:sz w:val="72"/>
           <w:szCs w:val="72"/>
+          <w:lang w:val="en-GB" w:eastAsia="en-US"/>
         </w:rPr>
         <w:id w:val="1339505537"/>
         <w:docPartObj>
@@ -21,7 +22,6 @@
           <w:b/>
           <w:sz w:val="32"/>
           <w:szCs w:val="32"/>
-          <w:lang w:eastAsia="en-US"/>
         </w:rPr>
       </w:sdtEndPr>
       <w:sdtContent>
@@ -342,6 +342,7 @@
             <w:dataBinding w:prefixMappings="xmlns:ns0='http://schemas.openxmlformats.org/package/2006/metadata/core-properties' xmlns:ns1='http://purl.org/dc/elements/1.1/'" w:xpath="/ns0:coreProperties[1]/ns1:title[1]" w:storeItemID="{6C3C8BC8-F283-45AE-878A-BAB7291924A1}"/>
             <w:text/>
           </w:sdtPr>
+          <w:sdtEndPr/>
           <w:sdtContent>
             <w:p>
               <w:pPr>
@@ -378,6 +379,7 @@
             <w:dataBinding w:prefixMappings="xmlns:ns0='http://schemas.openxmlformats.org/package/2006/metadata/core-properties' xmlns:ns1='http://purl.org/dc/elements/1.1/'" w:xpath="/ns0:coreProperties[1]/ns1:subject[1]" w:storeItemID="{6C3C8BC8-F283-45AE-878A-BAB7291924A1}"/>
             <w:text/>
           </w:sdtPr>
+          <w:sdtEndPr/>
           <w:sdtContent>
             <w:p>
               <w:pPr>
@@ -388,23 +390,13 @@
                   <w:szCs w:val="36"/>
                 </w:rPr>
               </w:pPr>
-              <w:proofErr w:type="spellStart"/>
               <w:r>
                 <w:rPr>
                   <w:rFonts w:asciiTheme="majorHAnsi" w:eastAsiaTheme="majorEastAsia" w:hAnsiTheme="majorHAnsi" w:cstheme="majorBidi"/>
                   <w:sz w:val="36"/>
                   <w:szCs w:val="36"/>
                 </w:rPr>
-                <w:t>Honours</w:t>
-              </w:r>
-              <w:proofErr w:type="spellEnd"/>
-              <w:r>
-                <w:rPr>
-                  <w:rFonts w:asciiTheme="majorHAnsi" w:eastAsiaTheme="majorEastAsia" w:hAnsiTheme="majorHAnsi" w:cstheme="majorBidi"/>
-                  <w:sz w:val="36"/>
-                  <w:szCs w:val="36"/>
-                </w:rPr>
-                <w:t xml:space="preserve"> Project 2015</w:t>
+                <w:t>Honours Project 2015</w:t>
               </w:r>
             </w:p>
           </w:sdtContent>
@@ -434,13 +426,8 @@
             <w:pStyle w:val="NoSpacing"/>
           </w:pPr>
           <w:r>
-            <w:t xml:space="preserve">Nikola </w:t>
+            <w:t>Nikola Nikolov</w:t>
           </w:r>
-          <w:proofErr w:type="spellStart"/>
-          <w:r>
-            <w:t>Nikolov</w:t>
-          </w:r>
-          <w:proofErr w:type="spellEnd"/>
         </w:p>
         <w:sdt>
           <w:sdtPr>
@@ -452,6 +439,7 @@
             <w:dataBinding w:prefixMappings="xmlns:ns0='http://schemas.openxmlformats.org/package/2006/metadata/core-properties' xmlns:ns1='http://purl.org/dc/elements/1.1/'" w:xpath="/ns0:coreProperties[1]/ns1:creator[1]" w:storeItemID="{6C3C8BC8-F283-45AE-878A-BAB7291924A1}"/>
             <w:text/>
           </w:sdtPr>
+          <w:sdtEndPr/>
           <w:sdtContent>
             <w:p>
               <w:pPr>
@@ -515,33 +503,11 @@
           <w:lang w:val="en-US"/>
         </w:rPr>
       </w:pPr>
-      <w:proofErr w:type="spellStart"/>
       <w:r>
         <w:rPr>
           <w:lang w:val="en-US"/>
         </w:rPr>
-        <w:t>Bookeh</w:t>
-      </w:r>
-      <w:proofErr w:type="spellEnd"/>
-      <w:r>
-        <w:rPr>
-          <w:lang w:val="en-US"/>
-        </w:rPr>
-        <w:t xml:space="preserve"> + </w:t>
-      </w:r>
-      <w:proofErr w:type="spellStart"/>
-      <w:r>
-        <w:rPr>
-          <w:lang w:val="en-US"/>
-        </w:rPr>
-        <w:t>Ipython</w:t>
-      </w:r>
-      <w:proofErr w:type="spellEnd"/>
-      <w:r>
-        <w:rPr>
-          <w:lang w:val="en-US"/>
-        </w:rPr>
-        <w:t xml:space="preserve"> vs Flask + D3</w:t>
+        <w:t>Bookeh + Ipython vs Flask + D3</w:t>
       </w:r>
       <w:r>
         <w:rPr>
@@ -554,20 +520,7 @@
           <w:lang w:val="en-US"/>
         </w:rPr>
         <w:br/>
-      </w:r>
-      <w:proofErr w:type="gramStart"/>
-      <w:r>
-        <w:rPr>
-          <w:lang w:val="en-US"/>
-        </w:rPr>
-        <w:t>Which</w:t>
-      </w:r>
-      <w:proofErr w:type="gramEnd"/>
-      <w:r>
-        <w:rPr>
-          <w:lang w:val="en-US"/>
-        </w:rPr>
-        <w:t xml:space="preserve"> one is a better way to create a visual representation of dependency parsing. </w:t>
+        <w:t xml:space="preserve">Which one is a better way to create a visual representation of dependency parsing. </w:t>
       </w:r>
     </w:p>
     <w:p>
@@ -606,22 +559,23 @@
         <w:rPr>
           <w:lang w:val="en-US"/>
         </w:rPr>
-        <w:t xml:space="preserve">Is </w:t>
+        <w:t>Is bokeh more ‘static’ than d3 in terms of animation?</w:t>
       </w:r>
-      <w:proofErr w:type="spellStart"/>
+    </w:p>
+    <w:p>
+      <w:pPr>
+        <w:rPr>
+          <w:lang w:val="en-US"/>
+        </w:rPr>
+      </w:pPr>
       <w:r>
         <w:rPr>
           <w:lang w:val="en-US"/>
         </w:rPr>
-        <w:t>bokeh</w:t>
+        <w:t>Presentation, executable plan (timetable).</w:t>
       </w:r>
-      <w:proofErr w:type="spellEnd"/>
-      <w:r>
-        <w:rPr>
-          <w:lang w:val="en-US"/>
-        </w:rPr>
-        <w:t xml:space="preserve"> more ‘static’ than d3 in terms of animation?</w:t>
-      </w:r>
+      <w:bookmarkStart w:id="0" w:name="_GoBack"/>
+      <w:bookmarkEnd w:id="0"/>
     </w:p>
     <w:p>
       <w:pPr>
@@ -1197,32 +1151,6 @@
         </w:p>
       </w:docPartBody>
     </w:docPart>
-    <w:docPart>
-      <w:docPartPr>
-        <w:name w:val="5F91E7B60CA443B2B741611F3029E034"/>
-        <w:category>
-          <w:name w:val="General"/>
-          <w:gallery w:val="placeholder"/>
-        </w:category>
-        <w:types>
-          <w:type w:val="bbPlcHdr"/>
-        </w:types>
-        <w:behaviors>
-          <w:behavior w:val="content"/>
-        </w:behaviors>
-        <w:guid w:val="{92C3B7AE-9379-455B-95AB-868EB0DE43CD}"/>
-      </w:docPartPr>
-      <w:docPartBody>
-        <w:p>
-          <w:pPr>
-            <w:pStyle w:val="5F91E7B60CA443B2B741611F3029E034"/>
-          </w:pPr>
-          <w:r>
-            <w:t>[Type the author name]</w:t>
-          </w:r>
-        </w:p>
-      </w:docPartBody>
-    </w:docPart>
   </w:docParts>
 </w:glossaryDocument>
 </file>
@@ -1247,8 +1175,9 @@
     <w:panose1 w:val="020B0604030504040204"/>
     <w:charset w:val="00"/>
     <w:family w:val="swiss"/>
+    <w:notTrueType/>
     <w:pitch w:val="variable"/>
-    <w:sig w:usb0="E1002EFF" w:usb1="C000605B" w:usb2="00000029" w:usb3="00000000" w:csb0="000101FF" w:csb1="00000000"/>
+    <w:sig w:usb0="00000003" w:usb1="00000000" w:usb2="00000000" w:usb3="00000000" w:csb0="00000001" w:csb1="00000000"/>
   </w:font>
   <w:font w:name="Cambria">
     <w:panose1 w:val="02040503050406030204"/>
@@ -1274,6 +1203,8 @@
   </w:compat>
   <w:rsids>
     <w:rsidRoot w:val="00AA7DCC"/>
+    <w:rsid w:val="001350C1"/>
+    <w:rsid w:val="00480457"/>
     <w:rsid w:val="00655B08"/>
     <w:rsid w:val="00AA7DCC"/>
   </w:rsids>

</xml_diff>

<commit_message>
Werkzeug install and justification
</commit_message>
<xml_diff>
--- a/Visualization as an aid to Text Processing.docx
+++ b/Visualization as an aid to Text Processing.docx
@@ -37,7 +37,7 @@
           <w:r>
             <w:rPr>
               <w:noProof/>
-              <w:lang w:val="en-GB" w:eastAsia="en-GB"/>
+              <w:lang w:val="en-GB"/>
             </w:rPr>
             <mc:AlternateContent>
               <mc:Choice Requires="wps">
@@ -110,7 +110,7 @@
           <w:r>
             <w:rPr>
               <w:noProof/>
-              <w:lang w:val="en-GB" w:eastAsia="en-GB"/>
+              <w:lang w:val="en-GB"/>
             </w:rPr>
             <mc:AlternateContent>
               <mc:Choice Requires="wps">
@@ -183,7 +183,7 @@
           <w:r>
             <w:rPr>
               <w:noProof/>
-              <w:lang w:val="en-GB" w:eastAsia="en-GB"/>
+              <w:lang w:val="en-GB"/>
             </w:rPr>
             <mc:AlternateContent>
               <mc:Choice Requires="wps">
@@ -256,7 +256,7 @@
           <w:r>
             <w:rPr>
               <w:noProof/>
-              <w:lang w:val="en-GB" w:eastAsia="en-GB"/>
+              <w:lang w:val="en-GB"/>
             </w:rPr>
             <mc:AlternateContent>
               <mc:Choice Requires="wps">
@@ -390,13 +390,23 @@
                   <w:szCs w:val="36"/>
                 </w:rPr>
               </w:pPr>
+              <w:proofErr w:type="spellStart"/>
               <w:r>
                 <w:rPr>
                   <w:rFonts w:asciiTheme="majorHAnsi" w:eastAsiaTheme="majorEastAsia" w:hAnsiTheme="majorHAnsi" w:cstheme="majorBidi"/>
                   <w:sz w:val="36"/>
                   <w:szCs w:val="36"/>
                 </w:rPr>
-                <w:t>Honours Project 2015</w:t>
+                <w:t>Honours</w:t>
+              </w:r>
+              <w:proofErr w:type="spellEnd"/>
+              <w:r>
+                <w:rPr>
+                  <w:rFonts w:asciiTheme="majorHAnsi" w:eastAsiaTheme="majorEastAsia" w:hAnsiTheme="majorHAnsi" w:cstheme="majorBidi"/>
+                  <w:sz w:val="36"/>
+                  <w:szCs w:val="36"/>
+                </w:rPr>
+                <w:t xml:space="preserve"> Project 2015</w:t>
               </w:r>
             </w:p>
           </w:sdtContent>
@@ -426,16 +436,18 @@
             <w:pStyle w:val="NoSpacing"/>
           </w:pPr>
           <w:r>
-            <w:t>Nikola Nikolov</w:t>
+            <w:t xml:space="preserve">Nikola </w:t>
           </w:r>
+          <w:proofErr w:type="spellStart"/>
+          <w:r>
+            <w:t>Nikolov</w:t>
+          </w:r>
+          <w:proofErr w:type="spellEnd"/>
         </w:p>
         <w:sdt>
           <w:sdtPr>
             <w:alias w:val="Author"/>
             <w:id w:val="14700094"/>
-            <w:placeholder>
-              <w:docPart w:val="5F91E7B60CA443B2B741611F3029E034"/>
-            </w:placeholder>
             <w:dataBinding w:prefixMappings="xmlns:ns0='http://schemas.openxmlformats.org/package/2006/metadata/core-properties' xmlns:ns1='http://purl.org/dc/elements/1.1/'" w:xpath="/ns0:coreProperties[1]/ns1:creator[1]" w:storeItemID="{6C3C8BC8-F283-45AE-878A-BAB7291924A1}"/>
             <w:text/>
           </w:sdtPr>
@@ -503,11 +515,33 @@
           <w:lang w:val="en-US"/>
         </w:rPr>
       </w:pPr>
-      <w:r>
-        <w:rPr>
-          <w:lang w:val="en-US"/>
-        </w:rPr>
-        <w:t>Bookeh + Ipython vs Flask + D3</w:t>
+      <w:proofErr w:type="spellStart"/>
+      <w:r>
+        <w:rPr>
+          <w:lang w:val="en-US"/>
+        </w:rPr>
+        <w:t>Bookeh</w:t>
+      </w:r>
+      <w:proofErr w:type="spellEnd"/>
+      <w:r>
+        <w:rPr>
+          <w:lang w:val="en-US"/>
+        </w:rPr>
+        <w:t xml:space="preserve"> + </w:t>
+      </w:r>
+      <w:proofErr w:type="spellStart"/>
+      <w:r>
+        <w:rPr>
+          <w:lang w:val="en-US"/>
+        </w:rPr>
+        <w:t>Ipython</w:t>
+      </w:r>
+      <w:proofErr w:type="spellEnd"/>
+      <w:r>
+        <w:rPr>
+          <w:lang w:val="en-US"/>
+        </w:rPr>
+        <w:t xml:space="preserve"> vs Flask + D3</w:t>
       </w:r>
       <w:r>
         <w:rPr>
@@ -520,7 +554,20 @@
           <w:lang w:val="en-US"/>
         </w:rPr>
         <w:br/>
-        <w:t xml:space="preserve">Which one is a better way to create a visual representation of dependency parsing. </w:t>
+      </w:r>
+      <w:proofErr w:type="gramStart"/>
+      <w:r>
+        <w:rPr>
+          <w:lang w:val="en-US"/>
+        </w:rPr>
+        <w:t>Which</w:t>
+      </w:r>
+      <w:proofErr w:type="gramEnd"/>
+      <w:r>
+        <w:rPr>
+          <w:lang w:val="en-US"/>
+        </w:rPr>
+        <w:t xml:space="preserve"> one is a better way to create a visual representation of dependency parsing. </w:t>
       </w:r>
     </w:p>
     <w:p>
@@ -559,7 +606,21 @@
         <w:rPr>
           <w:lang w:val="en-US"/>
         </w:rPr>
-        <w:t>Is bokeh more ‘static’ than d3 in terms of animation?</w:t>
+        <w:t xml:space="preserve">Is </w:t>
+      </w:r>
+      <w:proofErr w:type="spellStart"/>
+      <w:r>
+        <w:rPr>
+          <w:lang w:val="en-US"/>
+        </w:rPr>
+        <w:t>bokeh</w:t>
+      </w:r>
+      <w:proofErr w:type="spellEnd"/>
+      <w:r>
+        <w:rPr>
+          <w:lang w:val="en-US"/>
+        </w:rPr>
+        <w:t xml:space="preserve"> more ‘static’ than d3 in terms of animation?</w:t>
       </w:r>
     </w:p>
     <w:p>
@@ -574,15 +635,335 @@
         </w:rPr>
         <w:t>Presentation, executable plan (timetable).</w:t>
       </w:r>
-      <w:bookmarkStart w:id="0" w:name="_GoBack"/>
-      <w:bookmarkEnd w:id="0"/>
     </w:p>
     <w:p>
       <w:pPr>
-        <w:rPr>
-          <w:lang w:val="en-US"/>
+        <w:pStyle w:val="NormalWeb"/>
+        <w:shd w:val="clear" w:color="auto" w:fill="FFFFFF"/>
+        <w:spacing w:before="0" w:beforeAutospacing="0" w:line="315" w:lineRule="atLeast"/>
+        <w:rPr>
+          <w:rFonts w:ascii="Lucida Sans Unicode" w:hAnsi="Lucida Sans Unicode" w:cs="Lucida Sans Unicode"/>
+          <w:color w:val="3E4349"/>
+          <w:sz w:val="23"/>
+          <w:szCs w:val="23"/>
         </w:rPr>
       </w:pPr>
+      <w:proofErr w:type="gramStart"/>
+      <w:r>
+        <w:rPr>
+          <w:lang w:val="en-US"/>
+        </w:rPr>
+        <w:t xml:space="preserve">Added </w:t>
+      </w:r>
+      <w:proofErr w:type="spellStart"/>
+      <w:r>
+        <w:rPr>
+          <w:lang w:val="en-US"/>
+        </w:rPr>
+        <w:t>Werkzeug</w:t>
+      </w:r>
+      <w:proofErr w:type="spellEnd"/>
+      <w:r>
+        <w:rPr>
+          <w:lang w:val="en-US"/>
+        </w:rPr>
+        <w:t xml:space="preserve"> python library to check if the file uploaded by the user (the </w:t>
+      </w:r>
+      <w:proofErr w:type="spellStart"/>
+      <w:r>
+        <w:rPr>
+          <w:lang w:val="en-US"/>
+        </w:rPr>
+        <w:t>ConLL</w:t>
+      </w:r>
+      <w:proofErr w:type="spellEnd"/>
+      <w:r>
+        <w:rPr>
+          <w:lang w:val="en-US"/>
+        </w:rPr>
+        <w:t xml:space="preserve"> file) has a secure name.</w:t>
+      </w:r>
+      <w:proofErr w:type="gramEnd"/>
+      <w:r>
+        <w:rPr>
+          <w:lang w:val="en-US"/>
+        </w:rPr>
+        <w:t xml:space="preserve"> (</w:t>
+      </w:r>
+      <w:r>
+        <w:rPr>
+          <w:rFonts w:ascii="Lucida Sans Unicode" w:hAnsi="Lucida Sans Unicode" w:cs="Lucida Sans Unicode"/>
+          <w:color w:val="3E4349"/>
+          <w:sz w:val="23"/>
+          <w:szCs w:val="23"/>
+        </w:rPr>
+        <w:t>Pass it a filename and it will return a secure version of it. This filename can then safely be stored on a regular file system and passed to </w:t>
+      </w:r>
+      <w:proofErr w:type="spellStart"/>
+      <w:r>
+        <w:rPr>
+          <w:rFonts w:ascii="Lucida Sans Unicode" w:hAnsi="Lucida Sans Unicode" w:cs="Lucida Sans Unicode"/>
+          <w:color w:val="3E4349"/>
+          <w:sz w:val="23"/>
+          <w:szCs w:val="23"/>
+        </w:rPr>
+        <w:fldChar w:fldCharType="begin"/>
+      </w:r>
+      <w:r>
+        <w:rPr>
+          <w:rFonts w:ascii="Lucida Sans Unicode" w:hAnsi="Lucida Sans Unicode" w:cs="Lucida Sans Unicode"/>
+          <w:color w:val="3E4349"/>
+          <w:sz w:val="23"/>
+          <w:szCs w:val="23"/>
+        </w:rPr>
+        <w:instrText xml:space="preserve"> HYPERLINK "http://docs.python.org/dev/library/os.path.html" \l "os.path.join" \o "(in Python v3.6)" </w:instrText>
+      </w:r>
+      <w:r>
+        <w:rPr>
+          <w:rFonts w:ascii="Lucida Sans Unicode" w:hAnsi="Lucida Sans Unicode" w:cs="Lucida Sans Unicode"/>
+          <w:color w:val="3E4349"/>
+          <w:sz w:val="23"/>
+          <w:szCs w:val="23"/>
+        </w:rPr>
+        <w:fldChar w:fldCharType="separate"/>
+      </w:r>
+      <w:proofErr w:type="gramStart"/>
+      <w:r>
+        <w:rPr>
+          <w:rFonts w:ascii="Consolas" w:hAnsi="Consolas" w:cs="Consolas"/>
+          <w:b/>
+          <w:bCs/>
+          <w:color w:val="222222"/>
+          <w:sz w:val="21"/>
+          <w:szCs w:val="21"/>
+          <w:shd w:val="clear" w:color="auto" w:fill="E8EFF0"/>
+        </w:rPr>
+        <w:t>os.path.join</w:t>
+      </w:r>
+      <w:proofErr w:type="spellEnd"/>
+      <w:r>
+        <w:rPr>
+          <w:rFonts w:ascii="Consolas" w:hAnsi="Consolas" w:cs="Consolas"/>
+          <w:b/>
+          <w:bCs/>
+          <w:color w:val="222222"/>
+          <w:sz w:val="21"/>
+          <w:szCs w:val="21"/>
+          <w:shd w:val="clear" w:color="auto" w:fill="E8EFF0"/>
+        </w:rPr>
+        <w:t>(</w:t>
+      </w:r>
+      <w:proofErr w:type="gramEnd"/>
+      <w:r>
+        <w:rPr>
+          <w:rFonts w:ascii="Consolas" w:hAnsi="Consolas" w:cs="Consolas"/>
+          <w:b/>
+          <w:bCs/>
+          <w:color w:val="222222"/>
+          <w:sz w:val="21"/>
+          <w:szCs w:val="21"/>
+          <w:shd w:val="clear" w:color="auto" w:fill="E8EFF0"/>
+        </w:rPr>
+        <w:t>)</w:t>
+      </w:r>
+      <w:r>
+        <w:rPr>
+          <w:rFonts w:ascii="Lucida Sans Unicode" w:hAnsi="Lucida Sans Unicode" w:cs="Lucida Sans Unicode"/>
+          <w:color w:val="3E4349"/>
+          <w:sz w:val="23"/>
+          <w:szCs w:val="23"/>
+        </w:rPr>
+        <w:fldChar w:fldCharType="end"/>
+      </w:r>
+      <w:r>
+        <w:rPr>
+          <w:rFonts w:ascii="Lucida Sans Unicode" w:hAnsi="Lucida Sans Unicode" w:cs="Lucida Sans Unicode"/>
+          <w:color w:val="3E4349"/>
+          <w:sz w:val="23"/>
+          <w:szCs w:val="23"/>
+        </w:rPr>
+        <w:t>. The filename returned is an ASCII only string for maximum portability.</w:t>
+      </w:r>
+    </w:p>
+    <w:p>
+      <w:pPr>
+        <w:shd w:val="clear" w:color="auto" w:fill="FFFFFF"/>
+        <w:spacing w:after="100" w:afterAutospacing="1" w:line="315" w:lineRule="atLeast"/>
+        <w:rPr>
+          <w:rFonts w:ascii="Lucida Sans Unicode" w:eastAsia="Times New Roman" w:hAnsi="Lucida Sans Unicode" w:cs="Lucida Sans Unicode"/>
+          <w:color w:val="3E4349"/>
+          <w:sz w:val="23"/>
+          <w:szCs w:val="23"/>
+          <w:lang w:eastAsia="ja-JP"/>
+        </w:rPr>
+      </w:pPr>
+      <w:r>
+        <w:rPr>
+          <w:rFonts w:ascii="Lucida Sans Unicode" w:eastAsia="Times New Roman" w:hAnsi="Lucida Sans Unicode" w:cs="Lucida Sans Unicode"/>
+          <w:color w:val="3E4349"/>
+          <w:sz w:val="23"/>
+          <w:szCs w:val="23"/>
+          <w:lang w:eastAsia="ja-JP"/>
+        </w:rPr>
+        <w:t>On windows systems the function also makes sure that the file is not named after one of the special device files.</w:t>
+      </w:r>
+    </w:p>
+    <w:p>
+      <w:pPr>
+        <w:shd w:val="clear" w:color="auto" w:fill="EEEEEE"/>
+        <w:tabs>
+          <w:tab w:val="left" w:pos="916"/>
+          <w:tab w:val="left" w:pos="1832"/>
+          <w:tab w:val="left" w:pos="2748"/>
+          <w:tab w:val="left" w:pos="3664"/>
+          <w:tab w:val="left" w:pos="4580"/>
+          <w:tab w:val="left" w:pos="5496"/>
+          <w:tab w:val="left" w:pos="6412"/>
+          <w:tab w:val="left" w:pos="7328"/>
+          <w:tab w:val="left" w:pos="8244"/>
+          <w:tab w:val="left" w:pos="9160"/>
+          <w:tab w:val="left" w:pos="10076"/>
+          <w:tab w:val="left" w:pos="10992"/>
+          <w:tab w:val="left" w:pos="11908"/>
+          <w:tab w:val="left" w:pos="12824"/>
+          <w:tab w:val="left" w:pos="13740"/>
+          <w:tab w:val="left" w:pos="14656"/>
+        </w:tabs>
+        <w:spacing w:before="225" w:after="225" w:line="312" w:lineRule="atLeast"/>
+        <w:ind w:left="-900" w:right="-450"/>
+        <w:rPr>
+          <w:rFonts w:ascii="Consolas" w:eastAsia="Times New Roman" w:hAnsi="Consolas" w:cs="Consolas"/>
+          <w:color w:val="3E4349"/>
+          <w:sz w:val="21"/>
+          <w:szCs w:val="21"/>
+          <w:lang w:eastAsia="ja-JP"/>
+        </w:rPr>
+      </w:pPr>
+      <w:r>
+        <w:rPr>
+          <w:rFonts w:ascii="Consolas" w:eastAsia="Times New Roman" w:hAnsi="Consolas" w:cs="Consolas"/>
+          <w:color w:val="745334"/>
+          <w:sz w:val="21"/>
+          <w:szCs w:val="21"/>
+          <w:lang w:eastAsia="ja-JP"/>
+        </w:rPr>
+        <w:t xml:space="preserve">&gt;&gt;&gt; </w:t>
+      </w:r>
+      <w:proofErr w:type="spellStart"/>
+      <w:r>
+        <w:rPr>
+          <w:rFonts w:ascii="Consolas" w:eastAsia="Times New Roman" w:hAnsi="Consolas" w:cs="Consolas"/>
+          <w:color w:val="000000"/>
+          <w:sz w:val="21"/>
+          <w:szCs w:val="21"/>
+          <w:lang w:eastAsia="ja-JP"/>
+        </w:rPr>
+        <w:t>secure_</w:t>
+      </w:r>
+      <w:proofErr w:type="gramStart"/>
+      <w:r>
+        <w:rPr>
+          <w:rFonts w:ascii="Consolas" w:eastAsia="Times New Roman" w:hAnsi="Consolas" w:cs="Consolas"/>
+          <w:color w:val="000000"/>
+          <w:sz w:val="21"/>
+          <w:szCs w:val="21"/>
+          <w:lang w:eastAsia="ja-JP"/>
+        </w:rPr>
+        <w:t>filename</w:t>
+      </w:r>
+      <w:proofErr w:type="spellEnd"/>
+      <w:r>
+        <w:rPr>
+          <w:rFonts w:ascii="Consolas" w:eastAsia="Times New Roman" w:hAnsi="Consolas" w:cs="Consolas"/>
+          <w:b/>
+          <w:bCs/>
+          <w:color w:val="000000"/>
+          <w:sz w:val="21"/>
+          <w:szCs w:val="21"/>
+          <w:lang w:eastAsia="ja-JP"/>
+        </w:rPr>
+        <w:t>(</w:t>
+      </w:r>
+      <w:proofErr w:type="gramEnd"/>
+      <w:r>
+        <w:rPr>
+          <w:rFonts w:ascii="Consolas" w:eastAsia="Times New Roman" w:hAnsi="Consolas" w:cs="Consolas"/>
+          <w:color w:val="4E9A06"/>
+          <w:sz w:val="21"/>
+          <w:szCs w:val="21"/>
+          <w:lang w:eastAsia="ja-JP"/>
+        </w:rPr>
+        <w:t>"My cool movie.mov"</w:t>
+      </w:r>
+      <w:r>
+        <w:rPr>
+          <w:rFonts w:ascii="Consolas" w:eastAsia="Times New Roman" w:hAnsi="Consolas" w:cs="Consolas"/>
+          <w:b/>
+          <w:bCs/>
+          <w:color w:val="000000"/>
+          <w:sz w:val="21"/>
+          <w:szCs w:val="21"/>
+          <w:lang w:eastAsia="ja-JP"/>
+        </w:rPr>
+        <w:t>)</w:t>
+      </w:r>
+    </w:p>
+    <w:p>
+      <w:pPr>
+        <w:shd w:val="clear" w:color="auto" w:fill="EEEEEE"/>
+        <w:tabs>
+          <w:tab w:val="left" w:pos="916"/>
+          <w:tab w:val="left" w:pos="1832"/>
+          <w:tab w:val="left" w:pos="2748"/>
+          <w:tab w:val="left" w:pos="3664"/>
+          <w:tab w:val="left" w:pos="4580"/>
+          <w:tab w:val="left" w:pos="5496"/>
+          <w:tab w:val="left" w:pos="6412"/>
+          <w:tab w:val="left" w:pos="7328"/>
+          <w:tab w:val="left" w:pos="8244"/>
+          <w:tab w:val="left" w:pos="9160"/>
+          <w:tab w:val="left" w:pos="10076"/>
+          <w:tab w:val="left" w:pos="10992"/>
+          <w:tab w:val="left" w:pos="11908"/>
+          <w:tab w:val="left" w:pos="12824"/>
+          <w:tab w:val="left" w:pos="13740"/>
+          <w:tab w:val="left" w:pos="14656"/>
+        </w:tabs>
+        <w:spacing w:before="225" w:after="225" w:line="312" w:lineRule="atLeast"/>
+        <w:ind w:left="-900" w:right="-450"/>
+        <w:rPr>
+          <w:rFonts w:ascii="Consolas" w:eastAsia="Times New Roman" w:hAnsi="Consolas" w:cs="Consolas"/>
+          <w:color w:val="3E4349"/>
+          <w:sz w:val="21"/>
+          <w:szCs w:val="21"/>
+          <w:lang w:eastAsia="ja-JP"/>
+        </w:rPr>
+      </w:pPr>
+      <w:r>
+        <w:rPr>
+          <w:rFonts w:ascii="Consolas" w:eastAsia="Times New Roman" w:hAnsi="Consolas" w:cs="Consolas"/>
+          <w:color w:val="888888"/>
+          <w:sz w:val="21"/>
+          <w:szCs w:val="21"/>
+          <w:lang w:eastAsia="ja-JP"/>
+        </w:rPr>
+        <w:t>'My_cool_movie.mov'</w:t>
+      </w:r>
+    </w:p>
+    <w:p>
+      <w:pPr>
+        <w:rPr>
+          <w:lang w:val="en-US"/>
+        </w:rPr>
+      </w:pPr>
+      <w:bookmarkStart w:id="0" w:name="_GoBack"/>
+      <w:bookmarkEnd w:id="0"/>
+      <w:r>
+        <w:rPr>
+          <w:lang w:val="en-US"/>
+        </w:rPr>
+        <w:t>)</w:t>
+      </w:r>
     </w:p>
     <w:sectPr>
       <w:pgSz w:w="11906" w:h="16838"/>
@@ -838,6 +1219,108 @@
       <w:szCs w:val="16"/>
     </w:rPr>
   </w:style>
+  <w:style w:type="paragraph" w:styleId="NormalWeb">
+    <w:name w:val="Normal (Web)"/>
+    <w:basedOn w:val="Normal"/>
+    <w:uiPriority w:val="99"/>
+    <w:semiHidden/>
+    <w:unhideWhenUsed/>
+    <w:rsid w:val="00415FAF"/>
+    <w:pPr>
+      <w:spacing w:before="100" w:beforeAutospacing="1" w:after="100" w:afterAutospacing="1" w:line="240" w:lineRule="auto"/>
+    </w:pPr>
+    <w:rPr>
+      <w:rFonts w:ascii="Times New Roman" w:eastAsia="Times New Roman" w:hAnsi="Times New Roman" w:cs="Times New Roman"/>
+      <w:sz w:val="24"/>
+      <w:szCs w:val="24"/>
+      <w:lang w:eastAsia="ja-JP"/>
+    </w:rPr>
+  </w:style>
+  <w:style w:type="character" w:customStyle="1" w:styleId="apple-converted-space">
+    <w:name w:val="apple-converted-space"/>
+    <w:basedOn w:val="DefaultParagraphFont"/>
+    <w:rsid w:val="00415FAF"/>
+  </w:style>
+  <w:style w:type="character" w:customStyle="1" w:styleId="pre">
+    <w:name w:val="pre"/>
+    <w:basedOn w:val="DefaultParagraphFont"/>
+    <w:rsid w:val="00415FAF"/>
+  </w:style>
+  <w:style w:type="paragraph" w:styleId="HTMLPreformatted">
+    <w:name w:val="HTML Preformatted"/>
+    <w:basedOn w:val="Normal"/>
+    <w:link w:val="HTMLPreformattedChar"/>
+    <w:uiPriority w:val="99"/>
+    <w:semiHidden/>
+    <w:unhideWhenUsed/>
+    <w:rsid w:val="00415FAF"/>
+    <w:pPr>
+      <w:tabs>
+        <w:tab w:val="left" w:pos="916"/>
+        <w:tab w:val="left" w:pos="1832"/>
+        <w:tab w:val="left" w:pos="2748"/>
+        <w:tab w:val="left" w:pos="3664"/>
+        <w:tab w:val="left" w:pos="4580"/>
+        <w:tab w:val="left" w:pos="5496"/>
+        <w:tab w:val="left" w:pos="6412"/>
+        <w:tab w:val="left" w:pos="7328"/>
+        <w:tab w:val="left" w:pos="8244"/>
+        <w:tab w:val="left" w:pos="9160"/>
+        <w:tab w:val="left" w:pos="10076"/>
+        <w:tab w:val="left" w:pos="10992"/>
+        <w:tab w:val="left" w:pos="11908"/>
+        <w:tab w:val="left" w:pos="12824"/>
+        <w:tab w:val="left" w:pos="13740"/>
+        <w:tab w:val="left" w:pos="14656"/>
+      </w:tabs>
+      <w:spacing w:after="0" w:line="240" w:lineRule="auto"/>
+    </w:pPr>
+    <w:rPr>
+      <w:rFonts w:ascii="Courier New" w:eastAsia="Times New Roman" w:hAnsi="Courier New" w:cs="Courier New"/>
+      <w:sz w:val="20"/>
+      <w:szCs w:val="20"/>
+      <w:lang w:eastAsia="ja-JP"/>
+    </w:rPr>
+  </w:style>
+  <w:style w:type="character" w:customStyle="1" w:styleId="HTMLPreformattedChar">
+    <w:name w:val="HTML Preformatted Char"/>
+    <w:basedOn w:val="DefaultParagraphFont"/>
+    <w:link w:val="HTMLPreformatted"/>
+    <w:uiPriority w:val="99"/>
+    <w:semiHidden/>
+    <w:rsid w:val="00415FAF"/>
+    <w:rPr>
+      <w:rFonts w:ascii="Courier New" w:eastAsia="Times New Roman" w:hAnsi="Courier New" w:cs="Courier New"/>
+      <w:sz w:val="20"/>
+      <w:szCs w:val="20"/>
+      <w:lang w:eastAsia="ja-JP"/>
+    </w:rPr>
+  </w:style>
+  <w:style w:type="character" w:customStyle="1" w:styleId="gp">
+    <w:name w:val="gp"/>
+    <w:basedOn w:val="DefaultParagraphFont"/>
+    <w:rsid w:val="00415FAF"/>
+  </w:style>
+  <w:style w:type="character" w:customStyle="1" w:styleId="n">
+    <w:name w:val="n"/>
+    <w:basedOn w:val="DefaultParagraphFont"/>
+    <w:rsid w:val="00415FAF"/>
+  </w:style>
+  <w:style w:type="character" w:customStyle="1" w:styleId="p">
+    <w:name w:val="p"/>
+    <w:basedOn w:val="DefaultParagraphFont"/>
+    <w:rsid w:val="00415FAF"/>
+  </w:style>
+  <w:style w:type="character" w:customStyle="1" w:styleId="s">
+    <w:name w:val="s"/>
+    <w:basedOn w:val="DefaultParagraphFont"/>
+    <w:rsid w:val="00415FAF"/>
+  </w:style>
+  <w:style w:type="character" w:customStyle="1" w:styleId="go">
+    <w:name w:val="go"/>
+    <w:basedOn w:val="DefaultParagraphFont"/>
+    <w:rsid w:val="00415FAF"/>
+  </w:style>
 </w:styles>
 </file>
 
@@ -1083,6 +1566,108 @@
       <w:szCs w:val="16"/>
     </w:rPr>
   </w:style>
+  <w:style w:type="paragraph" w:styleId="NormalWeb">
+    <w:name w:val="Normal (Web)"/>
+    <w:basedOn w:val="Normal"/>
+    <w:uiPriority w:val="99"/>
+    <w:semiHidden/>
+    <w:unhideWhenUsed/>
+    <w:rsid w:val="00415FAF"/>
+    <w:pPr>
+      <w:spacing w:before="100" w:beforeAutospacing="1" w:after="100" w:afterAutospacing="1" w:line="240" w:lineRule="auto"/>
+    </w:pPr>
+    <w:rPr>
+      <w:rFonts w:ascii="Times New Roman" w:eastAsia="Times New Roman" w:hAnsi="Times New Roman" w:cs="Times New Roman"/>
+      <w:sz w:val="24"/>
+      <w:szCs w:val="24"/>
+      <w:lang w:eastAsia="ja-JP"/>
+    </w:rPr>
+  </w:style>
+  <w:style w:type="character" w:customStyle="1" w:styleId="apple-converted-space">
+    <w:name w:val="apple-converted-space"/>
+    <w:basedOn w:val="DefaultParagraphFont"/>
+    <w:rsid w:val="00415FAF"/>
+  </w:style>
+  <w:style w:type="character" w:customStyle="1" w:styleId="pre">
+    <w:name w:val="pre"/>
+    <w:basedOn w:val="DefaultParagraphFont"/>
+    <w:rsid w:val="00415FAF"/>
+  </w:style>
+  <w:style w:type="paragraph" w:styleId="HTMLPreformatted">
+    <w:name w:val="HTML Preformatted"/>
+    <w:basedOn w:val="Normal"/>
+    <w:link w:val="HTMLPreformattedChar"/>
+    <w:uiPriority w:val="99"/>
+    <w:semiHidden/>
+    <w:unhideWhenUsed/>
+    <w:rsid w:val="00415FAF"/>
+    <w:pPr>
+      <w:tabs>
+        <w:tab w:val="left" w:pos="916"/>
+        <w:tab w:val="left" w:pos="1832"/>
+        <w:tab w:val="left" w:pos="2748"/>
+        <w:tab w:val="left" w:pos="3664"/>
+        <w:tab w:val="left" w:pos="4580"/>
+        <w:tab w:val="left" w:pos="5496"/>
+        <w:tab w:val="left" w:pos="6412"/>
+        <w:tab w:val="left" w:pos="7328"/>
+        <w:tab w:val="left" w:pos="8244"/>
+        <w:tab w:val="left" w:pos="9160"/>
+        <w:tab w:val="left" w:pos="10076"/>
+        <w:tab w:val="left" w:pos="10992"/>
+        <w:tab w:val="left" w:pos="11908"/>
+        <w:tab w:val="left" w:pos="12824"/>
+        <w:tab w:val="left" w:pos="13740"/>
+        <w:tab w:val="left" w:pos="14656"/>
+      </w:tabs>
+      <w:spacing w:after="0" w:line="240" w:lineRule="auto"/>
+    </w:pPr>
+    <w:rPr>
+      <w:rFonts w:ascii="Courier New" w:eastAsia="Times New Roman" w:hAnsi="Courier New" w:cs="Courier New"/>
+      <w:sz w:val="20"/>
+      <w:szCs w:val="20"/>
+      <w:lang w:eastAsia="ja-JP"/>
+    </w:rPr>
+  </w:style>
+  <w:style w:type="character" w:customStyle="1" w:styleId="HTMLPreformattedChar">
+    <w:name w:val="HTML Preformatted Char"/>
+    <w:basedOn w:val="DefaultParagraphFont"/>
+    <w:link w:val="HTMLPreformatted"/>
+    <w:uiPriority w:val="99"/>
+    <w:semiHidden/>
+    <w:rsid w:val="00415FAF"/>
+    <w:rPr>
+      <w:rFonts w:ascii="Courier New" w:eastAsia="Times New Roman" w:hAnsi="Courier New" w:cs="Courier New"/>
+      <w:sz w:val="20"/>
+      <w:szCs w:val="20"/>
+      <w:lang w:eastAsia="ja-JP"/>
+    </w:rPr>
+  </w:style>
+  <w:style w:type="character" w:customStyle="1" w:styleId="gp">
+    <w:name w:val="gp"/>
+    <w:basedOn w:val="DefaultParagraphFont"/>
+    <w:rsid w:val="00415FAF"/>
+  </w:style>
+  <w:style w:type="character" w:customStyle="1" w:styleId="n">
+    <w:name w:val="n"/>
+    <w:basedOn w:val="DefaultParagraphFont"/>
+    <w:rsid w:val="00415FAF"/>
+  </w:style>
+  <w:style w:type="character" w:customStyle="1" w:styleId="p">
+    <w:name w:val="p"/>
+    <w:basedOn w:val="DefaultParagraphFont"/>
+    <w:rsid w:val="00415FAF"/>
+  </w:style>
+  <w:style w:type="character" w:customStyle="1" w:styleId="s">
+    <w:name w:val="s"/>
+    <w:basedOn w:val="DefaultParagraphFont"/>
+    <w:rsid w:val="00415FAF"/>
+  </w:style>
+  <w:style w:type="character" w:customStyle="1" w:styleId="go">
+    <w:name w:val="go"/>
+    <w:basedOn w:val="DefaultParagraphFont"/>
+    <w:rsid w:val="00415FAF"/>
+  </w:style>
 </w:styles>
 </file>
 
@@ -1120,37 +1705,6 @@
         </w:p>
       </w:docPartBody>
     </w:docPart>
-    <w:docPart>
-      <w:docPartPr>
-        <w:name w:val="A38D797A76314593AF7C7D71B4A2CA9D"/>
-        <w:category>
-          <w:name w:val="General"/>
-          <w:gallery w:val="placeholder"/>
-        </w:category>
-        <w:types>
-          <w:type w:val="bbPlcHdr"/>
-        </w:types>
-        <w:behaviors>
-          <w:behavior w:val="content"/>
-        </w:behaviors>
-        <w:guid w:val="{2C531A2A-7C63-4043-87E1-10913FFAF374}"/>
-      </w:docPartPr>
-      <w:docPartBody>
-        <w:p>
-          <w:pPr>
-            <w:pStyle w:val="A38D797A76314593AF7C7D71B4A2CA9D"/>
-          </w:pPr>
-          <w:r>
-            <w:rPr>
-              <w:rFonts w:asciiTheme="majorHAnsi" w:eastAsiaTheme="majorEastAsia" w:hAnsiTheme="majorHAnsi" w:cstheme="majorBidi"/>
-              <w:sz w:val="36"/>
-              <w:szCs w:val="36"/>
-            </w:rPr>
-            <w:t>[Type the document subtitle]</w:t>
-          </w:r>
-        </w:p>
-      </w:docPartBody>
-    </w:docPart>
   </w:docParts>
 </w:glossaryDocument>
 </file>
@@ -1171,6 +1725,14 @@
     <w:pitch w:val="variable"/>
     <w:sig w:usb0="E0002AFF" w:usb1="C0007841" w:usb2="00000009" w:usb3="00000000" w:csb0="000001FF" w:csb1="00000000"/>
   </w:font>
+  <w:font w:name="MS Mincho">
+    <w:altName w:val="ＭＳ 明朝"/>
+    <w:panose1 w:val="02020609040205080304"/>
+    <w:charset w:val="80"/>
+    <w:family w:val="modern"/>
+    <w:pitch w:val="fixed"/>
+    <w:sig w:usb0="E00002FF" w:usb1="6AC7FDFB" w:usb2="00000012" w:usb3="00000000" w:csb0="0002009F" w:csb1="00000000"/>
+  </w:font>
   <w:font w:name="Tahoma">
     <w:panose1 w:val="020B0604030504040204"/>
     <w:charset w:val="00"/>
@@ -1179,12 +1741,41 @@
     <w:pitch w:val="variable"/>
     <w:sig w:usb0="00000003" w:usb1="00000000" w:usb2="00000000" w:usb3="00000000" w:csb0="00000001" w:csb1="00000000"/>
   </w:font>
+  <w:font w:name="Courier New">
+    <w:panose1 w:val="02070309020205020404"/>
+    <w:charset w:val="00"/>
+    <w:family w:val="modern"/>
+    <w:pitch w:val="fixed"/>
+    <w:sig w:usb0="E0002AFF" w:usb1="C0007843" w:usb2="00000009" w:usb3="00000000" w:csb0="000001FF" w:csb1="00000000"/>
+  </w:font>
   <w:font w:name="Cambria">
     <w:panose1 w:val="02040503050406030204"/>
     <w:charset w:val="00"/>
     <w:family w:val="roman"/>
     <w:pitch w:val="variable"/>
     <w:sig w:usb0="E00002FF" w:usb1="400004FF" w:usb2="00000000" w:usb3="00000000" w:csb0="0000019F" w:csb1="00000000"/>
+  </w:font>
+  <w:font w:name="MS Gothic">
+    <w:altName w:val="ＭＳ ゴシック"/>
+    <w:panose1 w:val="020B0609070205080204"/>
+    <w:charset w:val="80"/>
+    <w:family w:val="modern"/>
+    <w:pitch w:val="fixed"/>
+    <w:sig w:usb0="E00002FF" w:usb1="6AC7FDFB" w:usb2="00000012" w:usb3="00000000" w:csb0="0002009F" w:csb1="00000000"/>
+  </w:font>
+  <w:font w:name="Lucida Sans Unicode">
+    <w:panose1 w:val="020B0602030504020204"/>
+    <w:charset w:val="00"/>
+    <w:family w:val="swiss"/>
+    <w:pitch w:val="variable"/>
+    <w:sig w:usb0="80000AFF" w:usb1="0000396B" w:usb2="00000000" w:usb3="00000000" w:csb0="000000BF" w:csb1="00000000"/>
+  </w:font>
+  <w:font w:name="Consolas">
+    <w:panose1 w:val="020B0609020204030204"/>
+    <w:charset w:val="00"/>
+    <w:family w:val="modern"/>
+    <w:pitch w:val="fixed"/>
+    <w:sig w:usb0="E10002FF" w:usb1="4000FCFF" w:usb2="00000009" w:usb3="00000000" w:csb0="0000019F" w:csb1="00000000"/>
   </w:font>
 </w:fonts>
 </file>
@@ -1207,6 +1798,7 @@
     <w:rsid w:val="00480457"/>
     <w:rsid w:val="00655B08"/>
     <w:rsid w:val="00AA7DCC"/>
+    <w:rsid w:val="00DC0EC2"/>
   </w:rsids>
   <m:mathPr>
     <m:mathFont m:val="Cambria Math"/>
@@ -1221,7 +1813,7 @@
     <m:intLim m:val="subSup"/>
     <m:naryLim m:val="undOvr"/>
   </m:mathPr>
-  <w:themeFontLang w:val="en-GB"/>
+  <w:themeFontLang w:val="en-GB" w:eastAsia="ja-JP"/>
   <w:clrSchemeMapping w:bg1="light1" w:t1="dark1" w:bg2="light2" w:t2="dark2" w:accent1="accent1" w:accent2="accent2" w:accent3="accent3" w:accent4="accent4" w:accent5="accent5" w:accent6="accent6" w:hyperlink="hyperlink" w:followedHyperlink="followedHyperlink"/>
   <w:decimalSymbol w:val="."/>
   <w:listSeparator w:val=","/>

</xml_diff>

<commit_message>
What is Dependecy Parsing?
</commit_message>
<xml_diff>
--- a/Visualization as an aid to Text Processing.docx
+++ b/Visualization as an aid to Text Processing.docx
@@ -373,9 +373,6 @@
             </w:rPr>
             <w:alias w:val="Subtitle"/>
             <w:id w:val="14700077"/>
-            <w:placeholder>
-              <w:docPart w:val="A38D797A76314593AF7C7D71B4A2CA9D"/>
-            </w:placeholder>
             <w:dataBinding w:prefixMappings="xmlns:ns0='http://schemas.openxmlformats.org/package/2006/metadata/core-properties' xmlns:ns1='http://purl.org/dc/elements/1.1/'" w:xpath="/ns0:coreProperties[1]/ns1:subject[1]" w:storeItemID="{6C3C8BC8-F283-45AE-878A-BAB7291924A1}"/>
             <w:text/>
           </w:sdtPr>
@@ -390,23 +387,13 @@
                   <w:szCs w:val="36"/>
                 </w:rPr>
               </w:pPr>
-              <w:proofErr w:type="spellStart"/>
               <w:r>
                 <w:rPr>
                   <w:rFonts w:asciiTheme="majorHAnsi" w:eastAsiaTheme="majorEastAsia" w:hAnsiTheme="majorHAnsi" w:cstheme="majorBidi"/>
                   <w:sz w:val="36"/>
                   <w:szCs w:val="36"/>
                 </w:rPr>
-                <w:t>Honours</w:t>
-              </w:r>
-              <w:proofErr w:type="spellEnd"/>
-              <w:r>
-                <w:rPr>
-                  <w:rFonts w:asciiTheme="majorHAnsi" w:eastAsiaTheme="majorEastAsia" w:hAnsiTheme="majorHAnsi" w:cstheme="majorBidi"/>
-                  <w:sz w:val="36"/>
-                  <w:szCs w:val="36"/>
-                </w:rPr>
-                <w:t xml:space="preserve"> Project 2015</w:t>
+                <w:t>Honours Project 2015</w:t>
               </w:r>
             </w:p>
           </w:sdtContent>
@@ -436,13 +423,8 @@
             <w:pStyle w:val="NoSpacing"/>
           </w:pPr>
           <w:r>
-            <w:t xml:space="preserve">Nikola </w:t>
+            <w:t>Nikola Nikolov</w:t>
           </w:r>
-          <w:proofErr w:type="spellStart"/>
-          <w:r>
-            <w:t>Nikolov</w:t>
-          </w:r>
-          <w:proofErr w:type="spellEnd"/>
         </w:p>
         <w:sdt>
           <w:sdtPr>
@@ -515,33 +497,11 @@
           <w:lang w:val="en-US"/>
         </w:rPr>
       </w:pPr>
-      <w:proofErr w:type="spellStart"/>
-      <w:r>
-        <w:rPr>
-          <w:lang w:val="en-US"/>
-        </w:rPr>
-        <w:t>Bookeh</w:t>
-      </w:r>
-      <w:proofErr w:type="spellEnd"/>
-      <w:r>
-        <w:rPr>
-          <w:lang w:val="en-US"/>
-        </w:rPr>
-        <w:t xml:space="preserve"> + </w:t>
-      </w:r>
-      <w:proofErr w:type="spellStart"/>
-      <w:r>
-        <w:rPr>
-          <w:lang w:val="en-US"/>
-        </w:rPr>
-        <w:t>Ipython</w:t>
-      </w:r>
-      <w:proofErr w:type="spellEnd"/>
-      <w:r>
-        <w:rPr>
-          <w:lang w:val="en-US"/>
-        </w:rPr>
-        <w:t xml:space="preserve"> vs Flask + D3</w:t>
+      <w:r>
+        <w:rPr>
+          <w:lang w:val="en-US"/>
+        </w:rPr>
+        <w:t>Bookeh + Ipython vs Flask + D3</w:t>
       </w:r>
       <w:r>
         <w:rPr>
@@ -554,20 +514,7 @@
           <w:lang w:val="en-US"/>
         </w:rPr>
         <w:br/>
-      </w:r>
-      <w:proofErr w:type="gramStart"/>
-      <w:r>
-        <w:rPr>
-          <w:lang w:val="en-US"/>
-        </w:rPr>
-        <w:t>Which</w:t>
-      </w:r>
-      <w:proofErr w:type="gramEnd"/>
-      <w:r>
-        <w:rPr>
-          <w:lang w:val="en-US"/>
-        </w:rPr>
-        <w:t xml:space="preserve"> one is a better way to create a visual representation of dependency parsing. </w:t>
+        <w:t xml:space="preserve">Which one is a better way to create a visual representation of dependency parsing. </w:t>
       </w:r>
     </w:p>
     <w:p>
@@ -606,21 +553,7 @@
         <w:rPr>
           <w:lang w:val="en-US"/>
         </w:rPr>
-        <w:t xml:space="preserve">Is </w:t>
-      </w:r>
-      <w:proofErr w:type="spellStart"/>
-      <w:r>
-        <w:rPr>
-          <w:lang w:val="en-US"/>
-        </w:rPr>
-        <w:t>bokeh</w:t>
-      </w:r>
-      <w:proofErr w:type="spellEnd"/>
-      <w:r>
-        <w:rPr>
-          <w:lang w:val="en-US"/>
-        </w:rPr>
-        <w:t xml:space="preserve"> more ‘static’ than d3 in terms of animation?</w:t>
+        <w:t>Is bokeh more ‘static’ than d3 in terms of animation?</w:t>
       </w:r>
     </w:p>
     <w:p>
@@ -648,47 +581,11 @@
           <w:szCs w:val="23"/>
         </w:rPr>
       </w:pPr>
-      <w:proofErr w:type="gramStart"/>
-      <w:r>
-        <w:rPr>
-          <w:lang w:val="en-US"/>
-        </w:rPr>
-        <w:t xml:space="preserve">Added </w:t>
-      </w:r>
-      <w:proofErr w:type="spellStart"/>
-      <w:r>
-        <w:rPr>
-          <w:lang w:val="en-US"/>
-        </w:rPr>
-        <w:t>Werkzeug</w:t>
-      </w:r>
-      <w:proofErr w:type="spellEnd"/>
-      <w:r>
-        <w:rPr>
-          <w:lang w:val="en-US"/>
-        </w:rPr>
-        <w:t xml:space="preserve"> python library to check if the file uploaded by the user (the </w:t>
-      </w:r>
-      <w:proofErr w:type="spellStart"/>
-      <w:r>
-        <w:rPr>
-          <w:lang w:val="en-US"/>
-        </w:rPr>
-        <w:t>ConLL</w:t>
-      </w:r>
-      <w:proofErr w:type="spellEnd"/>
-      <w:r>
-        <w:rPr>
-          <w:lang w:val="en-US"/>
-        </w:rPr>
-        <w:t xml:space="preserve"> file) has a secure name.</w:t>
-      </w:r>
-      <w:proofErr w:type="gramEnd"/>
-      <w:r>
-        <w:rPr>
-          <w:lang w:val="en-US"/>
-        </w:rPr>
-        <w:t xml:space="preserve"> (</w:t>
+      <w:r>
+        <w:rPr>
+          <w:lang w:val="en-US"/>
+        </w:rPr>
+        <w:t>Added Werkzeug python library to check if the file uploaded by the user (the ConLL file) has a secure name. (</w:t>
       </w:r>
       <w:r>
         <w:rPr>
@@ -699,82 +596,20 @@
         </w:rPr>
         <w:t>Pass it a filename and it will return a secure version of it. This filename can then safely be stored on a regular file system and passed to </w:t>
       </w:r>
-      <w:proofErr w:type="spellStart"/>
-      <w:r>
-        <w:rPr>
-          <w:rFonts w:ascii="Lucida Sans Unicode" w:hAnsi="Lucida Sans Unicode" w:cs="Lucida Sans Unicode"/>
-          <w:color w:val="3E4349"/>
-          <w:sz w:val="23"/>
-          <w:szCs w:val="23"/>
-        </w:rPr>
-        <w:fldChar w:fldCharType="begin"/>
-      </w:r>
-      <w:r>
-        <w:rPr>
-          <w:rFonts w:ascii="Lucida Sans Unicode" w:hAnsi="Lucida Sans Unicode" w:cs="Lucida Sans Unicode"/>
-          <w:color w:val="3E4349"/>
-          <w:sz w:val="23"/>
-          <w:szCs w:val="23"/>
-        </w:rPr>
-        <w:instrText xml:space="preserve"> HYPERLINK "http://docs.python.org/dev/library/os.path.html" \l "os.path.join" \o "(in Python v3.6)" </w:instrText>
-      </w:r>
-      <w:r>
-        <w:rPr>
-          <w:rFonts w:ascii="Lucida Sans Unicode" w:hAnsi="Lucida Sans Unicode" w:cs="Lucida Sans Unicode"/>
-          <w:color w:val="3E4349"/>
-          <w:sz w:val="23"/>
-          <w:szCs w:val="23"/>
-        </w:rPr>
-        <w:fldChar w:fldCharType="separate"/>
-      </w:r>
-      <w:proofErr w:type="gramStart"/>
-      <w:r>
-        <w:rPr>
-          <w:rFonts w:ascii="Consolas" w:hAnsi="Consolas" w:cs="Consolas"/>
-          <w:b/>
-          <w:bCs/>
-          <w:color w:val="222222"/>
-          <w:sz w:val="21"/>
-          <w:szCs w:val="21"/>
-          <w:shd w:val="clear" w:color="auto" w:fill="E8EFF0"/>
-        </w:rPr>
-        <w:t>os.path.join</w:t>
-      </w:r>
-      <w:proofErr w:type="spellEnd"/>
-      <w:r>
-        <w:rPr>
-          <w:rFonts w:ascii="Consolas" w:hAnsi="Consolas" w:cs="Consolas"/>
-          <w:b/>
-          <w:bCs/>
-          <w:color w:val="222222"/>
-          <w:sz w:val="21"/>
-          <w:szCs w:val="21"/>
-          <w:shd w:val="clear" w:color="auto" w:fill="E8EFF0"/>
-        </w:rPr>
-        <w:t>(</w:t>
-      </w:r>
-      <w:proofErr w:type="gramEnd"/>
-      <w:r>
-        <w:rPr>
-          <w:rFonts w:ascii="Consolas" w:hAnsi="Consolas" w:cs="Consolas"/>
-          <w:b/>
-          <w:bCs/>
-          <w:color w:val="222222"/>
-          <w:sz w:val="21"/>
-          <w:szCs w:val="21"/>
-          <w:shd w:val="clear" w:color="auto" w:fill="E8EFF0"/>
-        </w:rPr>
-        <w:t>)</w:t>
-      </w:r>
-      <w:r>
-        <w:rPr>
-          <w:rFonts w:ascii="Lucida Sans Unicode" w:hAnsi="Lucida Sans Unicode" w:cs="Lucida Sans Unicode"/>
-          <w:color w:val="3E4349"/>
-          <w:sz w:val="23"/>
-          <w:szCs w:val="23"/>
-        </w:rPr>
-        <w:fldChar w:fldCharType="end"/>
-      </w:r>
+      <w:hyperlink r:id="rId5" w:anchor="os.path.join" w:tooltip="(in Python v3.6)" w:history="1">
+        <w:r>
+          <w:rPr>
+            <w:rFonts w:ascii="Consolas" w:hAnsi="Consolas" w:cs="Consolas"/>
+            <w:b/>
+            <w:bCs/>
+            <w:color w:val="222222"/>
+            <w:sz w:val="21"/>
+            <w:szCs w:val="21"/>
+            <w:shd w:val="clear" w:color="auto" w:fill="E8EFF0"/>
+          </w:rPr>
+          <w:t>os.path.join()</w:t>
+        </w:r>
+      </w:hyperlink>
       <w:r>
         <w:rPr>
           <w:rFonts w:ascii="Lucida Sans Unicode" w:hAnsi="Lucida Sans Unicode" w:cs="Lucida Sans Unicode"/>
@@ -849,7 +684,6 @@
         </w:rPr>
         <w:t xml:space="preserve">&gt;&gt;&gt; </w:t>
       </w:r>
-      <w:proofErr w:type="spellStart"/>
       <w:r>
         <w:rPr>
           <w:rFonts w:ascii="Consolas" w:eastAsia="Times New Roman" w:hAnsi="Consolas" w:cs="Consolas"/>
@@ -858,20 +692,8 @@
           <w:szCs w:val="21"/>
           <w:lang w:eastAsia="ja-JP"/>
         </w:rPr>
-        <w:t>secure_</w:t>
-      </w:r>
-      <w:proofErr w:type="gramStart"/>
-      <w:r>
-        <w:rPr>
-          <w:rFonts w:ascii="Consolas" w:eastAsia="Times New Roman" w:hAnsi="Consolas" w:cs="Consolas"/>
-          <w:color w:val="000000"/>
-          <w:sz w:val="21"/>
-          <w:szCs w:val="21"/>
-          <w:lang w:eastAsia="ja-JP"/>
-        </w:rPr>
-        <w:t>filename</w:t>
-      </w:r>
-      <w:proofErr w:type="spellEnd"/>
+        <w:t>secure_filename</w:t>
+      </w:r>
       <w:r>
         <w:rPr>
           <w:rFonts w:ascii="Consolas" w:eastAsia="Times New Roman" w:hAnsi="Consolas" w:cs="Consolas"/>
@@ -884,7 +706,6 @@
         </w:rPr>
         <w:t>(</w:t>
       </w:r>
-      <w:proofErr w:type="gramEnd"/>
       <w:r>
         <w:rPr>
           <w:rFonts w:ascii="Consolas" w:eastAsia="Times New Roman" w:hAnsi="Consolas" w:cs="Consolas"/>
@@ -956,14 +777,71 @@
           <w:lang w:val="en-US"/>
         </w:rPr>
       </w:pPr>
+      <w:r>
+        <w:rPr>
+          <w:lang w:val="en-US"/>
+        </w:rPr>
+        <w:t>)</w:t>
+      </w:r>
+    </w:p>
+    <w:p>
+      <w:pPr>
+        <w:rPr>
+          <w:lang w:val="en-US"/>
+        </w:rPr>
+      </w:pPr>
+    </w:p>
+    <w:p>
+      <w:pPr>
+        <w:rPr>
+          <w:lang w:val="en-US"/>
+        </w:rPr>
+      </w:pPr>
+      <w:r>
+        <w:rPr>
+          <w:lang w:val="en-US"/>
+        </w:rPr>
+        <w:t>What is Dependency Parsing?</w:t>
+      </w:r>
+      <w:r>
+        <w:rPr>
+          <w:lang w:val="en-US"/>
+        </w:rPr>
+        <w:br/>
+        <w:t>Dependency Parsing is basically the process of parsing natural language to a Dependency Tree. There are two ways of achieving this goal – by using constituency grammar or dependency grammar.</w:t>
+      </w:r>
+      <w:r>
+        <w:rPr>
+          <w:lang w:val="en-US"/>
+        </w:rPr>
+        <w:t xml:space="preserve"> The main difference between the two is that in dependency grammar for every </w:t>
+      </w:r>
+      <w:r>
+        <w:rPr>
+          <w:lang w:val="en-US"/>
+        </w:rPr>
+        <w:t>word or morph</w:t>
+      </w:r>
+      <w:r>
+        <w:rPr>
+          <w:lang w:val="en-US"/>
+        </w:rPr>
+        <w:t xml:space="preserve"> in the sentence there is exactly one single node corresponding </w:t>
+      </w:r>
+      <w:r>
+        <w:rPr>
+          <w:lang w:val="en-US"/>
+        </w:rPr>
+        <w:t>to it</w:t>
+      </w:r>
+      <w:r>
+        <w:rPr>
+          <w:lang w:val="en-US"/>
+        </w:rPr>
+        <w:t>, where as in constituency grammar we can have one or more nodes corresponding to the same word or morph</w:t>
+      </w:r>
       <w:bookmarkStart w:id="0" w:name="_GoBack"/>
       <w:bookmarkEnd w:id="0"/>
-      <w:r>
-        <w:rPr>
-          <w:lang w:val="en-US"/>
-        </w:rPr>
-        <w:t>)</w:t>
-      </w:r>
     </w:p>
     <w:sectPr>
       <w:pgSz w:w="11906" w:h="16838"/>
@@ -1672,41 +1550,7 @@
 </file>
 
 <file path=word/glossary/document.xml><?xml version="1.0" encoding="utf-8"?>
-<w:glossaryDocument xmlns:wpc="http://schemas.microsoft.com/office/word/2010/wordprocessingCanvas" xmlns:mc="http://schemas.openxmlformats.org/markup-compatibility/2006" xmlns:o="urn:schemas-microsoft-com:office:office" xmlns:r="http://schemas.openxmlformats.org/officeDocument/2006/relationships" xmlns:m="http://schemas.openxmlformats.org/officeDocument/2006/math" xmlns:v="urn:schemas-microsoft-com:vml" xmlns:wp14="http://schemas.microsoft.com/office/word/2010/wordprocessingDrawing" xmlns:wp="http://schemas.openxmlformats.org/drawingml/2006/wordprocessingDrawing" xmlns:w10="urn:schemas-microsoft-com:office:word" xmlns:w="http://schemas.openxmlformats.org/wordprocessingml/2006/main" xmlns:w14="http://schemas.microsoft.com/office/word/2010/wordml" xmlns:wpg="http://schemas.microsoft.com/office/word/2010/wordprocessingGroup" xmlns:wpi="http://schemas.microsoft.com/office/word/2010/wordprocessingInk" xmlns:wne="http://schemas.microsoft.com/office/word/2006/wordml" xmlns:wps="http://schemas.microsoft.com/office/word/2010/wordprocessingShape" mc:Ignorable="w14 wp14">
-  <w:docParts>
-    <w:docPart>
-      <w:docPartPr>
-        <w:name w:val="AC093812B09D422A964ED0CF0E17F97E"/>
-        <w:category>
-          <w:name w:val="General"/>
-          <w:gallery w:val="placeholder"/>
-        </w:category>
-        <w:types>
-          <w:type w:val="bbPlcHdr"/>
-        </w:types>
-        <w:behaviors>
-          <w:behavior w:val="content"/>
-        </w:behaviors>
-        <w:guid w:val="{BCAF0D78-3160-4979-A10A-DEC431E8DAF3}"/>
-      </w:docPartPr>
-      <w:docPartBody>
-        <w:p>
-          <w:pPr>
-            <w:pStyle w:val="AC093812B09D422A964ED0CF0E17F97E"/>
-          </w:pPr>
-          <w:r>
-            <w:rPr>
-              <w:rFonts w:asciiTheme="majorHAnsi" w:eastAsiaTheme="majorEastAsia" w:hAnsiTheme="majorHAnsi" w:cstheme="majorBidi"/>
-              <w:sz w:val="72"/>
-              <w:szCs w:val="72"/>
-            </w:rPr>
-            <w:t>[Type the document title]</w:t>
-          </w:r>
-        </w:p>
-      </w:docPartBody>
-    </w:docPart>
-  </w:docParts>
-</w:glossaryDocument>
+<w:glossaryDocument xmlns:wpc="http://schemas.microsoft.com/office/word/2010/wordprocessingCanvas" xmlns:mc="http://schemas.openxmlformats.org/markup-compatibility/2006" xmlns:o="urn:schemas-microsoft-com:office:office" xmlns:r="http://schemas.openxmlformats.org/officeDocument/2006/relationships" xmlns:m="http://schemas.openxmlformats.org/officeDocument/2006/math" xmlns:v="urn:schemas-microsoft-com:vml" xmlns:wp14="http://schemas.microsoft.com/office/word/2010/wordprocessingDrawing" xmlns:wp="http://schemas.openxmlformats.org/drawingml/2006/wordprocessingDrawing" xmlns:w10="urn:schemas-microsoft-com:office:word" xmlns:w="http://schemas.openxmlformats.org/wordprocessingml/2006/main" xmlns:w14="http://schemas.microsoft.com/office/word/2010/wordml" xmlns:wpg="http://schemas.microsoft.com/office/word/2010/wordprocessingGroup" xmlns:wpi="http://schemas.microsoft.com/office/word/2010/wordprocessingInk" xmlns:wne="http://schemas.microsoft.com/office/word/2006/wordml" xmlns:wps="http://schemas.microsoft.com/office/word/2010/wordprocessingShape" mc:Ignorable="w14 wp14"/>
 </file>
 
 <file path=word/glossary/fontTable.xml><?xml version="1.0" encoding="utf-8"?>
@@ -1796,6 +1640,7 @@
     <w:rsidRoot w:val="00AA7DCC"/>
     <w:rsid w:val="001350C1"/>
     <w:rsid w:val="00480457"/>
+    <w:rsid w:val="005629A0"/>
     <w:rsid w:val="00655B08"/>
     <w:rsid w:val="00AA7DCC"/>
     <w:rsid w:val="00DC0EC2"/>

</xml_diff>

<commit_message>
Diffrent ways of visualizing depdendency trees
</commit_message>
<xml_diff>
--- a/Visualization as an aid to Text Processing.docx
+++ b/Visualization as an aid to Text Processing.docx
@@ -799,6 +799,7 @@
       </w:pPr>
       <w:r>
         <w:rPr>
+          <w:b/>
           <w:lang w:val="en-US"/>
         </w:rPr>
         <w:t>What is Dependency Parsing?</w:t>
@@ -840,8 +841,366 @@
         </w:rPr>
         <w:t>, where as in constituency grammar we can have one or more nodes corresponding to the same word or morph</w:t>
       </w:r>
+      <w:r>
+        <w:rPr>
+          <w:lang w:val="en-US"/>
+        </w:rPr>
+        <w:t>.</w:t>
+      </w:r>
+    </w:p>
+    <w:p>
+      <w:pPr>
+        <w:rPr>
+          <w:lang w:val="en-US"/>
+        </w:rPr>
+      </w:pPr>
+    </w:p>
+    <w:p>
+      <w:pPr>
+        <w:rPr>
+          <w:b/>
+          <w:lang w:val="en-US"/>
+        </w:rPr>
+      </w:pPr>
+      <w:r>
+        <w:rPr>
+          <w:b/>
+          <w:lang w:val="en-US"/>
+        </w:rPr>
+        <w:t>Different ways of visualizing dependency trees</w:t>
+      </w:r>
+    </w:p>
+    <w:p>
+      <w:pPr>
+        <w:rPr>
+          <w:lang w:val="en-US"/>
+        </w:rPr>
+      </w:pPr>
+      <w:r>
+        <w:rPr>
+          <w:lang w:val="en-US"/>
+        </w:rPr>
+        <w:t>Conventions can vary! There are many different ways we can use Dependen</w:t>
+      </w:r>
+      <w:r>
+        <w:rPr>
+          <w:lang w:val="en-US"/>
+        </w:rPr>
+        <w:t>cy Parsing</w:t>
+      </w:r>
+      <w:r>
+        <w:rPr>
+          <w:lang w:val="en-US"/>
+        </w:rPr>
+        <w:t xml:space="preserve"> to visualize dependencies.</w:t>
+      </w:r>
+      <w:r>
+        <w:rPr>
+          <w:lang w:val="en-US"/>
+        </w:rPr>
+        <w:t xml:space="preserve"> </w:t>
+      </w:r>
+      <w:r>
+        <w:rPr>
+          <w:lang w:val="en-US"/>
+        </w:rPr>
+        <w:t>In Dependency Grammar</w:t>
+      </w:r>
+      <w:r>
+        <w:rPr>
+          <w:lang w:val="en-US"/>
+        </w:rPr>
+        <w:t>s</w:t>
+      </w:r>
+      <w:r>
+        <w:rPr>
+          <w:lang w:val="en-US"/>
+        </w:rPr>
+        <w:t xml:space="preserve"> the root is always the verb and we can see this in the pictures. </w:t>
+      </w:r>
+      <w:r>
+        <w:rPr>
+          <w:lang w:val="en-US"/>
+        </w:rPr>
+        <w:t xml:space="preserve"> Pictures</w:t>
+      </w:r>
+      <w:r>
+        <w:rPr>
+          <w:lang w:val="en-US"/>
+        </w:rPr>
+        <w:t xml:space="preserve"> [</w:t>
+      </w:r>
+      <w:r>
+        <w:rPr>
+          <w:lang w:val="en-US"/>
+        </w:rPr>
+        <w:t xml:space="preserve"> 1</w:t>
+      </w:r>
+      <w:r>
+        <w:rPr>
+          <w:lang w:val="en-US"/>
+        </w:rPr>
+        <w:t>]</w:t>
+      </w:r>
+      <w:r>
+        <w:rPr>
+          <w:lang w:val="en-US"/>
+        </w:rPr>
+        <w:t xml:space="preserve"> through </w:t>
+      </w:r>
+      <w:r>
+        <w:rPr>
+          <w:lang w:val="en-US"/>
+        </w:rPr>
+        <w:t>[</w:t>
+      </w:r>
+      <w:r>
+        <w:rPr>
+          <w:lang w:val="en-US"/>
+        </w:rPr>
+        <w:t>7</w:t>
+      </w:r>
+      <w:r>
+        <w:rPr>
+          <w:lang w:val="en-US"/>
+        </w:rPr>
+        <w:t>]</w:t>
+      </w:r>
+      <w:r>
+        <w:rPr>
+          <w:lang w:val="en-US"/>
+        </w:rPr>
+        <w:t xml:space="preserve"> showcase some of the differ</w:t>
+      </w:r>
+      <w:r>
+        <w:rPr>
+          <w:lang w:val="en-US"/>
+        </w:rPr>
+        <w:t>ent approaches that can be used</w:t>
+      </w:r>
+      <w:r>
+        <w:rPr>
+          <w:lang w:val="en-US"/>
+        </w:rPr>
+        <w:t>.</w:t>
+      </w:r>
+      <w:r>
+        <w:rPr>
+          <w:lang w:val="en-US"/>
+        </w:rPr>
+        <w:t xml:space="preserve"> Some of them are in the form of the trees, other look more like a graph than a tree, or as shown in picture</w:t>
+      </w:r>
+      <w:r>
+        <w:rPr>
+          <w:lang w:val="en-US"/>
+        </w:rPr>
+        <w:t>s</w:t>
+      </w:r>
+      <w:r>
+        <w:rPr>
+          <w:lang w:val="en-US"/>
+        </w:rPr>
+        <w:t xml:space="preserve"> [7]</w:t>
+      </w:r>
+      <w:r>
+        <w:rPr>
+          <w:lang w:val="en-US"/>
+        </w:rPr>
+        <w:t xml:space="preserve"> and [4]</w:t>
+      </w:r>
+      <w:r>
+        <w:rPr>
+          <w:lang w:val="en-US"/>
+        </w:rPr>
+        <w:t xml:space="preserve"> we can </w:t>
+      </w:r>
+      <w:r>
+        <w:rPr>
+          <w:lang w:val="en-US"/>
+        </w:rPr>
+        <w:t xml:space="preserve">focus on the </w:t>
+      </w:r>
+      <w:r>
+        <w:rPr>
+          <w:lang w:val="en-US"/>
+        </w:rPr>
+        <w:t>hierarch</w:t>
+      </w:r>
+      <w:r>
+        <w:rPr>
+          <w:lang w:val="en-US"/>
+        </w:rPr>
+        <w:t>ical order of the words</w:t>
+      </w:r>
+      <w:r>
+        <w:rPr>
+          <w:lang w:val="en-US"/>
+        </w:rPr>
+        <w:t>, even with the connections omitted like in</w:t>
+      </w:r>
+      <w:r>
+        <w:rPr>
+          <w:lang w:val="en-US"/>
+        </w:rPr>
+        <w:t xml:space="preserve"> the case of</w:t>
+      </w:r>
+      <w:r>
+        <w:rPr>
+          <w:lang w:val="en-US"/>
+        </w:rPr>
+        <w:t xml:space="preserve"> [7]</w:t>
+      </w:r>
+      <w:r>
+        <w:rPr>
+          <w:lang w:val="en-US"/>
+        </w:rPr>
+        <w:t>.</w:t>
+      </w:r>
+      <w:r>
+        <w:rPr>
+          <w:lang w:val="en-US"/>
+        </w:rPr>
+        <w:t xml:space="preserve"> Even though picture [4] looks like a tree, dependency trees reflect the </w:t>
+      </w:r>
+      <w:r>
+        <w:rPr>
+          <w:lang w:val="en-US"/>
+        </w:rPr>
+        <w:lastRenderedPageBreak/>
+        <w:t xml:space="preserve">actual word order of the sentence. </w:t>
+      </w:r>
+      <w:r>
+        <w:rPr>
+          <w:lang w:val="en-US"/>
+        </w:rPr>
+        <w:t xml:space="preserve"> Pictures [1] through</w:t>
+      </w:r>
+      <w:r>
+        <w:rPr>
+          <w:lang w:val="en-US"/>
+        </w:rPr>
+        <w:t xml:space="preserve"> [3]</w:t>
+      </w:r>
+      <w:r>
+        <w:rPr>
+          <w:lang w:val="en-US"/>
+        </w:rPr>
+        <w:t xml:space="preserve"> are</w:t>
+      </w:r>
+      <w:r>
+        <w:rPr>
+          <w:lang w:val="en-US"/>
+        </w:rPr>
+        <w:t xml:space="preserve"> depende</w:t>
+      </w:r>
+      <w:r>
+        <w:rPr>
+          <w:lang w:val="en-US"/>
+        </w:rPr>
+        <w:t>n</w:t>
+      </w:r>
+      <w:r>
+        <w:rPr>
+          <w:lang w:val="en-US"/>
+        </w:rPr>
+        <w:t>cy</w:t>
+      </w:r>
+      <w:r>
+        <w:rPr>
+          <w:lang w:val="en-US"/>
+        </w:rPr>
+        <w:t xml:space="preserve"> trees, however they </w:t>
+      </w:r>
+      <w:r>
+        <w:rPr>
+          <w:lang w:val="en-US"/>
+        </w:rPr>
+        <w:t>differ in the amount of information</w:t>
+      </w:r>
+      <w:r>
+        <w:rPr>
+          <w:lang w:val="en-US"/>
+        </w:rPr>
+        <w:t xml:space="preserve"> represented</w:t>
+      </w:r>
+      <w:r>
+        <w:rPr>
+          <w:lang w:val="en-US"/>
+        </w:rPr>
+        <w:t>. Picture [1] displays not only the words, but also the part of speech tokens for each word.</w:t>
+      </w:r>
+      <w:r>
+        <w:rPr>
+          <w:lang w:val="en-US"/>
+        </w:rPr>
+        <w:t xml:space="preserve"> </w:t>
+      </w:r>
+      <w:r>
+        <w:rPr>
+          <w:lang w:val="en-US"/>
+        </w:rPr>
+        <w:t>The technique in in picture [6] is rarely used, however it is another way of giving the words a hierarchical order (children nodes are enclosed in more brackets than their parent nodes)</w:t>
+      </w:r>
+      <w:r>
+        <w:rPr>
+          <w:lang w:val="en-US"/>
+        </w:rPr>
+        <w:t>. The representation we will be using is shown in picture [5].</w:t>
+      </w:r>
+    </w:p>
+    <w:p>
+      <w:pPr>
+        <w:rPr>
+          <w:lang w:val="en-US"/>
+        </w:rPr>
+      </w:pPr>
+    </w:p>
+    <w:p>
+      <w:pPr>
+        <w:rPr>
+          <w:lang w:val="en-US"/>
+        </w:rPr>
+      </w:pPr>
+    </w:p>
+    <w:p>
+      <w:pPr>
+        <w:rPr>
+          <w:b/>
+          <w:lang w:val="en-US"/>
+        </w:rPr>
+      </w:pPr>
+      <w:r>
+        <w:rPr>
+          <w:b/>
+          <w:lang w:val="en-US"/>
+        </w:rPr>
+        <w:t>Our choice of visualization</w:t>
+      </w:r>
+    </w:p>
+    <w:p>
+      <w:pPr>
+        <w:rPr>
+          <w:lang w:val="en-US"/>
+        </w:rPr>
+      </w:pPr>
+      <w:r>
+        <w:rPr>
+          <w:b/>
+          <w:lang w:val="en-US"/>
+        </w:rPr>
+        <w:t>/SUMMERIZE</w:t>
+      </w:r>
       <w:bookmarkStart w:id="0" w:name="_GoBack"/>
       <w:bookmarkEnd w:id="0"/>
+      <w:r>
+        <w:rPr>
+          <w:lang w:val="en-US"/>
+        </w:rPr>
+        <w:br/>
+      </w:r>
+      <w:r>
+        <w:t>Whenever two words are connected by a dependency relation, we say that one of them is the head and the other is the dependent, and that there is a link connecting them. In general, the dependent is the modifier, object, or complement; the head plays the larger role in determining the behavior of the pair. The dependent presupposes the presence of the head; the head may require the presence of the dependent. Figure 2 shows the dependency structure of a sentence. Essentially, a dependency link is an arrow pointing from head to dependent. The dependency structure is a tree (directed acyclic graph) with the main verb as its root (head). Figure 3 shows a way to display the word order and the tree structure at once. To get from a word to its dependents in this kind of diagram, go downhill. In what follows, a dependent that precedes its head is called a predependent; one that follows its head, a postdependent. Figure 3: This representation of a dependency tree preserves the word order while depicting the tree structure plainly. To get from a head to its dependents, go downhill. I shall say that a word is independent (headless) if it is not a dependent of any other word. Note that in the dependency tree, constituents (phrases) still exist. Any word and all its dependents, their dependents, etc., form a phrase. I shall say that dependents, dependents of dependents, etc., are subordinate to the original word, which in turn dominates (is superior to) them. A word comprises itself and all the words that it dominates. That is, the head of a phrase comprises the whole phrase</w:t>
+      </w:r>
     </w:p>
     <w:sectPr>
       <w:pgSz w:w="11906" w:h="16838"/>
@@ -1640,7 +1999,7 @@
     <w:rsidRoot w:val="00AA7DCC"/>
     <w:rsid w:val="001350C1"/>
     <w:rsid w:val="00480457"/>
-    <w:rsid w:val="005629A0"/>
+    <w:rsid w:val="00493E4E"/>
     <w:rsid w:val="00655B08"/>
     <w:rsid w:val="00AA7DCC"/>
     <w:rsid w:val="00DC0EC2"/>

</xml_diff>

<commit_message>
Minor changes to second paragraph of home page
</commit_message>
<xml_diff>
--- a/Visualization as an aid to Text Processing.docx
+++ b/Visualization as an aid to Text Processing.docx
@@ -1190,6 +1190,13 @@
         </w:rPr>
         <w:t>/SUMMERIZE</w:t>
       </w:r>
+      <w:r>
+        <w:rPr>
+          <w:b/>
+          <w:lang w:val="en-US"/>
+        </w:rPr>
+        <w:t xml:space="preserve"> and use link in bookmakrks to showcase the different ways of connecting words</w:t>
+      </w:r>
       <w:bookmarkStart w:id="0" w:name="_GoBack"/>
       <w:bookmarkEnd w:id="0"/>
       <w:r>
@@ -1999,9 +2006,9 @@
     <w:rsidRoot w:val="00AA7DCC"/>
     <w:rsid w:val="001350C1"/>
     <w:rsid w:val="00480457"/>
-    <w:rsid w:val="00493E4E"/>
     <w:rsid w:val="00655B08"/>
     <w:rsid w:val="00AA7DCC"/>
+    <w:rsid w:val="00D33E39"/>
     <w:rsid w:val="00DC0EC2"/>
   </w:rsids>
   <m:mathPr>

</xml_diff>